<commit_message>
added and modified reports to their folders
</commit_message>
<xml_diff>
--- a/lab1/Sprawozdanie1.docx
+++ b/lab1/Sprawozdanie1.docx
@@ -170,7 +170,23 @@
           <w:sz w:val="26"/>
           <w:szCs w:val="26"/>
         </w:rPr>
-        <w:t>Data: 09.03.2020r</w:t>
+        <w:t>Data: 0</w:t>
+      </w:r>
+      <w:r>
+        <w:rPr>
+          <w:rFonts w:ascii="Times New Roman" w:hAnsi="Times New Roman" w:cs="Times New Roman"/>
+          <w:sz w:val="26"/>
+          <w:szCs w:val="26"/>
+        </w:rPr>
+        <w:t>2</w:t>
+      </w:r>
+      <w:r>
+        <w:rPr>
+          <w:rFonts w:ascii="Times New Roman" w:hAnsi="Times New Roman" w:cs="Times New Roman"/>
+          <w:sz w:val="26"/>
+          <w:szCs w:val="26"/>
+        </w:rPr>
+        <w:t>.03.2020r</w:t>
       </w:r>
     </w:p>
     <w:p>
@@ -200,6 +216,8 @@
         </w:rPr>
         <w:t>: Podstawy języka R</w:t>
       </w:r>
+      <w:bookmarkStart w:id="0" w:name="_GoBack"/>
+      <w:bookmarkEnd w:id="0"/>
     </w:p>
     <w:p>
       <w:pPr>
@@ -764,8 +782,6 @@
           <w:szCs w:val="26"/>
         </w:rPr>
       </w:pPr>
-      <w:bookmarkStart w:id="0" w:name="_GoBack"/>
-      <w:bookmarkEnd w:id="0"/>
     </w:p>
     <w:p>
       <w:pPr>

</xml_diff>

<commit_message>
Updated files, added lab4 project with decision tree example
</commit_message>
<xml_diff>
--- a/lab1/Sprawozdanie1.docx
+++ b/lab1/Sprawozdanie1.docx
@@ -216,8 +216,6 @@
         </w:rPr>
         <w:t>: Podstawy języka R</w:t>
       </w:r>
-      <w:bookmarkStart w:id="0" w:name="_GoBack"/>
-      <w:bookmarkEnd w:id="0"/>
     </w:p>
     <w:p>
       <w:pPr>
@@ -1198,6 +1196,86 @@
         <w:t xml:space="preserve"> jak i w pliku.csv i będzie można z nich korzystać na kolejnych zajęciach. Poprawnie również zostały przeprowadzone ćwiczenia wprowadzające do języka R.</w:t>
       </w:r>
     </w:p>
+    <w:p>
+      <w:pPr>
+        <w:rPr>
+          <w:rFonts w:ascii="Times New Roman" w:hAnsi="Times New Roman" w:cs="Times New Roman"/>
+          <w:sz w:val="26"/>
+          <w:szCs w:val="26"/>
+        </w:rPr>
+      </w:pPr>
+    </w:p>
+    <w:p>
+      <w:pPr>
+        <w:pStyle w:val="Akapitzlist"/>
+        <w:numPr>
+          <w:ilvl w:val="0"/>
+          <w:numId w:val="2"/>
+        </w:numPr>
+        <w:rPr>
+          <w:rFonts w:ascii="Times New Roman" w:hAnsi="Times New Roman" w:cs="Times New Roman"/>
+          <w:sz w:val="26"/>
+          <w:szCs w:val="26"/>
+        </w:rPr>
+      </w:pPr>
+      <w:bookmarkStart w:id="0" w:name="_GoBack"/>
+      <w:r>
+        <w:rPr>
+          <w:rFonts w:ascii="Times New Roman" w:hAnsi="Times New Roman" w:cs="Times New Roman"/>
+          <w:sz w:val="26"/>
+          <w:szCs w:val="26"/>
+        </w:rPr>
+        <w:t xml:space="preserve">Link do </w:t>
+      </w:r>
+      <w:proofErr w:type="spellStart"/>
+      <w:r>
+        <w:rPr>
+          <w:rFonts w:ascii="Times New Roman" w:hAnsi="Times New Roman" w:cs="Times New Roman"/>
+          <w:sz w:val="26"/>
+          <w:szCs w:val="26"/>
+        </w:rPr>
+        <w:t>githuba</w:t>
+      </w:r>
+      <w:proofErr w:type="spellEnd"/>
+      <w:r>
+        <w:rPr>
+          <w:rFonts w:ascii="Times New Roman" w:hAnsi="Times New Roman" w:cs="Times New Roman"/>
+          <w:sz w:val="26"/>
+          <w:szCs w:val="26"/>
+        </w:rPr>
+        <w:t>:</w:t>
+      </w:r>
+    </w:p>
+    <w:p>
+      <w:pPr>
+        <w:pStyle w:val="Akapitzlist"/>
+        <w:rPr>
+          <w:rFonts w:ascii="Times New Roman" w:hAnsi="Times New Roman" w:cs="Times New Roman"/>
+          <w:sz w:val="26"/>
+          <w:szCs w:val="26"/>
+        </w:rPr>
+      </w:pPr>
+    </w:p>
+    <w:p>
+      <w:pPr>
+        <w:pStyle w:val="Akapitzlist"/>
+        <w:ind w:left="360"/>
+        <w:rPr>
+          <w:rFonts w:ascii="Times New Roman" w:hAnsi="Times New Roman" w:cs="Times New Roman"/>
+          <w:sz w:val="26"/>
+          <w:szCs w:val="26"/>
+        </w:rPr>
+      </w:pPr>
+      <w:r>
+        <w:rPr>
+          <w:rFonts w:ascii="Times New Roman" w:hAnsi="Times New Roman" w:cs="Times New Roman"/>
+          <w:sz w:val="26"/>
+          <w:szCs w:val="26"/>
+        </w:rPr>
+        <w:t>https://github.com/allo97/Analiza-procesow-uczenia-Programming-in-R/tree/master/lab1</w:t>
+      </w:r>
+    </w:p>
+    <w:bookmarkEnd w:id="0"/>
     <w:p>
       <w:pPr>
         <w:rPr>

</xml_diff>